<commit_message>
Adding the tests project
</commit_message>
<xml_diff>
--- a/Projects & Tasks Management Project Document.docx
+++ b/Projects & Tasks Management Project Document.docx
@@ -109,7 +109,31 @@
           <w:szCs w:val="28"/>
           <w:lang w:bidi="ar-SY"/>
         </w:rPr>
-        <w:t>consists of three main folders: Core, Infrastructure, and Presentation</w:t>
+        <w:t xml:space="preserve">consists of </w:t>
+      </w:r>
+      <w:r>
+        <w:rPr>
+          <w:sz w:val="28"/>
+          <w:szCs w:val="28"/>
+          <w:lang w:bidi="ar-SY"/>
+        </w:rPr>
+        <w:t>4</w:t>
+      </w:r>
+      <w:r>
+        <w:rPr>
+          <w:sz w:val="28"/>
+          <w:szCs w:val="28"/>
+          <w:lang w:bidi="ar-SY"/>
+        </w:rPr>
+        <w:t xml:space="preserve"> main folders: Core, Infrastructure, Presentation</w:t>
+      </w:r>
+      <w:r>
+        <w:rPr>
+          <w:sz w:val="28"/>
+          <w:szCs w:val="28"/>
+          <w:lang w:bidi="ar-SY"/>
+        </w:rPr>
+        <w:t xml:space="preserve"> and Tests</w:t>
       </w:r>
       <w:r>
         <w:rPr>
@@ -151,24 +175,95 @@
           <w:szCs w:val="28"/>
           <w:lang w:bidi="ar-SY"/>
         </w:rPr>
-        <w:t>The Infrastructure folder contains an Infrastructure layer.</w:t>
-      </w:r>
-    </w:p>
-    <w:p>
-      <w:pPr>
-        <w:rPr>
-          <w:sz w:val="28"/>
-          <w:szCs w:val="28"/>
-          <w:lang w:bidi="ar-SY"/>
-        </w:rPr>
-      </w:pPr>
-      <w:r>
-        <w:rPr>
-          <w:sz w:val="28"/>
-          <w:szCs w:val="28"/>
-          <w:lang w:bidi="ar-SY"/>
-        </w:rPr>
-        <w:t>The Presentation folder contains a Presentation layer, which includes two projects: BackgroundServices and WebApi.</w:t>
+        <w:t xml:space="preserve">The </w:t>
+      </w:r>
+      <w:proofErr w:type="gramStart"/>
+      <w:r>
+        <w:rPr>
+          <w:sz w:val="28"/>
+          <w:szCs w:val="28"/>
+          <w:lang w:bidi="ar-SY"/>
+        </w:rPr>
+        <w:t>Infrastructure</w:t>
+      </w:r>
+      <w:proofErr w:type="gramEnd"/>
+      <w:r>
+        <w:rPr>
+          <w:sz w:val="28"/>
+          <w:szCs w:val="28"/>
+          <w:lang w:bidi="ar-SY"/>
+        </w:rPr>
+        <w:t xml:space="preserve"> folder contains an Infrastructure layer.</w:t>
+      </w:r>
+    </w:p>
+    <w:p>
+      <w:pPr>
+        <w:rPr>
+          <w:sz w:val="28"/>
+          <w:szCs w:val="28"/>
+          <w:lang w:bidi="ar-SY"/>
+        </w:rPr>
+      </w:pPr>
+      <w:r>
+        <w:rPr>
+          <w:sz w:val="28"/>
+          <w:szCs w:val="28"/>
+          <w:lang w:bidi="ar-SY"/>
+        </w:rPr>
+        <w:t xml:space="preserve">The Presentation folder contains a Presentation layer, which includes two projects: </w:t>
+      </w:r>
+      <w:proofErr w:type="spellStart"/>
+      <w:r>
+        <w:rPr>
+          <w:sz w:val="28"/>
+          <w:szCs w:val="28"/>
+          <w:lang w:bidi="ar-SY"/>
+        </w:rPr>
+        <w:t>BackgroundServices</w:t>
+      </w:r>
+      <w:proofErr w:type="spellEnd"/>
+      <w:r>
+        <w:rPr>
+          <w:sz w:val="28"/>
+          <w:szCs w:val="28"/>
+          <w:lang w:bidi="ar-SY"/>
+        </w:rPr>
+        <w:t xml:space="preserve"> and </w:t>
+      </w:r>
+      <w:proofErr w:type="spellStart"/>
+      <w:r>
+        <w:rPr>
+          <w:sz w:val="28"/>
+          <w:szCs w:val="28"/>
+          <w:lang w:bidi="ar-SY"/>
+        </w:rPr>
+        <w:t>WebApi</w:t>
+      </w:r>
+      <w:proofErr w:type="spellEnd"/>
+      <w:r>
+        <w:rPr>
+          <w:sz w:val="28"/>
+          <w:szCs w:val="28"/>
+          <w:lang w:bidi="ar-SY"/>
+        </w:rPr>
+        <w:t>.</w:t>
+      </w:r>
+    </w:p>
+    <w:p>
+      <w:pPr>
+        <w:rPr>
+          <w:sz w:val="28"/>
+          <w:szCs w:val="28"/>
+          <w:lang w:bidi="ar-SY"/>
+        </w:rPr>
+      </w:pPr>
+      <w:r>
+        <w:rPr>
+          <w:sz w:val="28"/>
+          <w:szCs w:val="28"/>
+          <w:lang w:bidi="ar-SY"/>
+        </w:rPr>
+        <w:t>The Tests folder contains a test project.</w:t>
       </w:r>
     </w:p>
     <w:p>
@@ -219,7 +314,61 @@
           <w:szCs w:val="28"/>
           <w:lang w:bidi="ar-SY"/>
         </w:rPr>
-        <w:t>The Infrastructure layer contains four folders: DBContext, Migrations, Repositories, and UnitOfWork.</w:t>
+        <w:t xml:space="preserve">The </w:t>
+      </w:r>
+      <w:proofErr w:type="gramStart"/>
+      <w:r>
+        <w:rPr>
+          <w:sz w:val="28"/>
+          <w:szCs w:val="28"/>
+          <w:lang w:bidi="ar-SY"/>
+        </w:rPr>
+        <w:t>Infrastructure</w:t>
+      </w:r>
+      <w:proofErr w:type="gramEnd"/>
+      <w:r>
+        <w:rPr>
+          <w:sz w:val="28"/>
+          <w:szCs w:val="28"/>
+          <w:lang w:bidi="ar-SY"/>
+        </w:rPr>
+        <w:t xml:space="preserve"> layer contains four folders: </w:t>
+      </w:r>
+      <w:proofErr w:type="spellStart"/>
+      <w:r>
+        <w:rPr>
+          <w:sz w:val="28"/>
+          <w:szCs w:val="28"/>
+          <w:lang w:bidi="ar-SY"/>
+        </w:rPr>
+        <w:t>DBContext</w:t>
+      </w:r>
+      <w:proofErr w:type="spellEnd"/>
+      <w:r>
+        <w:rPr>
+          <w:sz w:val="28"/>
+          <w:szCs w:val="28"/>
+          <w:lang w:bidi="ar-SY"/>
+        </w:rPr>
+        <w:t xml:space="preserve">, Migrations, Repositories, and </w:t>
+      </w:r>
+      <w:proofErr w:type="spellStart"/>
+      <w:r>
+        <w:rPr>
+          <w:sz w:val="28"/>
+          <w:szCs w:val="28"/>
+          <w:lang w:bidi="ar-SY"/>
+        </w:rPr>
+        <w:t>UnitOfWork</w:t>
+      </w:r>
+      <w:proofErr w:type="spellEnd"/>
+      <w:r>
+        <w:rPr>
+          <w:sz w:val="28"/>
+          <w:szCs w:val="28"/>
+          <w:lang w:bidi="ar-SY"/>
+        </w:rPr>
+        <w:t>.</w:t>
       </w:r>
     </w:p>
     <w:p>
@@ -323,7 +472,43 @@
           <w:szCs w:val="28"/>
           <w:lang w:bidi="ar-SY"/>
         </w:rPr>
-        <w:t>Create an ISoftDeletable interface that contain isDeleted prop and make all entities classes derived from it.</w:t>
+        <w:t xml:space="preserve">Create an </w:t>
+      </w:r>
+      <w:proofErr w:type="spellStart"/>
+      <w:r>
+        <w:rPr>
+          <w:sz w:val="28"/>
+          <w:szCs w:val="28"/>
+          <w:lang w:bidi="ar-SY"/>
+        </w:rPr>
+        <w:t>ISoftDeletable</w:t>
+      </w:r>
+      <w:proofErr w:type="spellEnd"/>
+      <w:r>
+        <w:rPr>
+          <w:sz w:val="28"/>
+          <w:szCs w:val="28"/>
+          <w:lang w:bidi="ar-SY"/>
+        </w:rPr>
+        <w:t xml:space="preserve"> interface that contain </w:t>
+      </w:r>
+      <w:proofErr w:type="spellStart"/>
+      <w:r>
+        <w:rPr>
+          <w:sz w:val="28"/>
+          <w:szCs w:val="28"/>
+          <w:lang w:bidi="ar-SY"/>
+        </w:rPr>
+        <w:t>isDeleted</w:t>
+      </w:r>
+      <w:proofErr w:type="spellEnd"/>
+      <w:r>
+        <w:rPr>
+          <w:sz w:val="28"/>
+          <w:szCs w:val="28"/>
+          <w:lang w:bidi="ar-SY"/>
+        </w:rPr>
+        <w:t xml:space="preserve"> prop and make all entities classes derived from it.</w:t>
       </w:r>
     </w:p>
     <w:p>
@@ -367,7 +552,25 @@
           <w:szCs w:val="28"/>
           <w:lang w:bidi="ar-SY"/>
         </w:rPr>
-        <w:t>Use the UnitOfWork pattern.</w:t>
+        <w:t xml:space="preserve">Use the </w:t>
+      </w:r>
+      <w:proofErr w:type="spellStart"/>
+      <w:r>
+        <w:rPr>
+          <w:sz w:val="28"/>
+          <w:szCs w:val="28"/>
+          <w:lang w:bidi="ar-SY"/>
+        </w:rPr>
+        <w:t>UnitOfWork</w:t>
+      </w:r>
+      <w:proofErr w:type="spellEnd"/>
+      <w:r>
+        <w:rPr>
+          <w:sz w:val="28"/>
+          <w:szCs w:val="28"/>
+          <w:lang w:bidi="ar-SY"/>
+        </w:rPr>
+        <w:t xml:space="preserve"> pattern.</w:t>
       </w:r>
     </w:p>
     <w:p>
@@ -411,7 +614,25 @@
           <w:szCs w:val="28"/>
           <w:lang w:bidi="ar-SY"/>
         </w:rPr>
-        <w:t>Create an interface for each service and repository and unitOfWork.</w:t>
+        <w:t xml:space="preserve">Create an interface for each service and repository and </w:t>
+      </w:r>
+      <w:proofErr w:type="spellStart"/>
+      <w:r>
+        <w:rPr>
+          <w:sz w:val="28"/>
+          <w:szCs w:val="28"/>
+          <w:lang w:bidi="ar-SY"/>
+        </w:rPr>
+        <w:t>unitOfWork</w:t>
+      </w:r>
+      <w:proofErr w:type="spellEnd"/>
+      <w:r>
+        <w:rPr>
+          <w:sz w:val="28"/>
+          <w:szCs w:val="28"/>
+          <w:lang w:bidi="ar-SY"/>
+        </w:rPr>
+        <w:t>.</w:t>
       </w:r>
     </w:p>
     <w:p>
@@ -450,7 +671,6 @@
           <w:szCs w:val="32"/>
           <w:lang w:bidi="ar-SY"/>
         </w:rPr>
-        <w:lastRenderedPageBreak/>
         <w:t>Some potential next steps to scale this into a microservices architecture</w:t>
       </w:r>
       <w:r>
@@ -841,6 +1061,7 @@
         </w:rPr>
         <w:t xml:space="preserve">n </w:t>
       </w:r>
+      <w:proofErr w:type="spellStart"/>
       <w:r>
         <w:rPr>
           <w:sz w:val="28"/>
@@ -849,6 +1070,7 @@
         </w:rPr>
         <w:t>ProjectRequestDTO</w:t>
       </w:r>
+      <w:proofErr w:type="spellEnd"/>
       <w:r>
         <w:rPr>
           <w:sz w:val="28"/>

</xml_diff>